<commit_message>
update last of semester 6
</commit_message>
<xml_diff>
--- a/Rabu/Praktikum Mobile Programming Lanjut/Project PhoneGap Isep Lutpi Nur 2113191079 - Mobile Programming Lanjut.docx
+++ b/Rabu/Praktikum Mobile Programming Lanjut/Project PhoneGap Isep Lutpi Nur 2113191079 - Mobile Programming Lanjut.docx
@@ -471,7 +471,15 @@
           <w:szCs w:val="28"/>
         </w:rPr>
         <w:br/>
-        <w:t>2021</w:t>
+        <w:t>202</w:t>
+      </w:r>
+      <w:r>
+        <w:rPr>
+          <w:b/>
+          <w:color w:val="000000" w:themeColor="text1"/>
+          <w:szCs w:val="28"/>
+        </w:rPr>
+        <w:t>2</w:t>
       </w:r>
     </w:p>
     <w:p>
@@ -2638,13 +2646,8 @@
       </w:r>
       <w:proofErr w:type="spellEnd"/>
       <w:r>
-        <w:t xml:space="preserve"> </w:t>
-      </w:r>
-      <w:proofErr w:type="gramStart"/>
-      <w:r>
-        <w:t>film ?</w:t>
-      </w:r>
-      <w:proofErr w:type="gramEnd"/>
+        <w:t xml:space="preserve"> film ?</w:t>
+      </w:r>
     </w:p>
     <w:p>
       <w:pPr>
@@ -4193,9 +4196,6 @@
         <w:spacing w:after="160" w:line="259" w:lineRule="auto"/>
         <w:ind w:firstLine="0"/>
         <w:jc w:val="left"/>
-        <w:rPr>
-          <w:lang w:val="id-ID"/>
-        </w:rPr>
       </w:pPr>
       <w:r>
         <w:rPr>
@@ -4207,9 +4207,8 @@
         <w:r>
           <w:rPr>
             <w:rStyle w:val="Hyperlink"/>
-            <w:lang w:val="id-ID"/>
           </w:rPr>
-          <w:t>https://youtu.be/Lxvj8e7wY4g</w:t>
+          <w:t>https://www.youtube.com/watch?v=Lxvj8e7wY4g</w:t>
         </w:r>
       </w:hyperlink>
     </w:p>
@@ -4359,7 +4358,6 @@
         <w:t xml:space="preserve"> </w:t>
       </w:r>
       <w:proofErr w:type="spellStart"/>
-      <w:proofErr w:type="gramStart"/>
       <w:r>
         <w:t>berikut</w:t>
       </w:r>
@@ -4367,7 +4365,6 @@
       <w:r>
         <w:t xml:space="preserve"> :</w:t>
       </w:r>
-      <w:proofErr w:type="gramEnd"/>
     </w:p>
     <w:p>
       <w:pPr>
@@ -10325,6 +10322,18 @@
       <w:contextualSpacing/>
     </w:pPr>
   </w:style>
+  <w:style w:type="character" w:styleId="FollowedHyperlink">
+    <w:name w:val="FollowedHyperlink"/>
+    <w:basedOn w:val="DefaultParagraphFont"/>
+    <w:uiPriority w:val="99"/>
+    <w:semiHidden/>
+    <w:unhideWhenUsed/>
+    <w:rsid w:val="00890662"/>
+    <w:rPr>
+      <w:color w:val="954F72" w:themeColor="followedHyperlink"/>
+      <w:u w:val="single"/>
+    </w:rPr>
+  </w:style>
 </w:styles>
 </file>
 

</xml_diff>